<commit_message>
Small correction to Proposal
</commit_message>
<xml_diff>
--- a/Todo App - Project Proposal.docx
+++ b/Todo App - Project Proposal.docx
@@ -18,6 +18,103 @@
     </w:p>
     <w:p>
       <w:pPr>
+        <w:rPr>
+          <w:lang w:eastAsia="en-CA"/>
+        </w:rPr>
+      </w:pPr>
+    </w:p>
+    <w:p>
+      <w:pPr>
+        <w:pStyle w:val="Heading3"/>
+        <w:rPr>
+          <w:lang w:eastAsia="en-CA"/>
+        </w:rPr>
+      </w:pPr>
+      <w:r>
+        <w:rPr>
+          <w:lang w:eastAsia="en-CA"/>
+        </w:rPr>
+        <w:t xml:space="preserve">Team Members: </w:t>
+      </w:r>
+    </w:p>
+    <w:p>
+      <w:pPr>
+        <w:pStyle w:val="ListParagraph"/>
+        <w:numPr>
+          <w:ilvl w:val="0"/>
+          <w:numId w:val="8"/>
+        </w:numPr>
+        <w:rPr>
+          <w:lang w:eastAsia="en-CA"/>
+        </w:rPr>
+      </w:pPr>
+      <w:r>
+        <w:rPr>
+          <w:lang w:eastAsia="en-CA"/>
+        </w:rPr>
+        <w:t xml:space="preserve">Malek Ghazal </w:t>
+      </w:r>
+    </w:p>
+    <w:p>
+      <w:pPr>
+        <w:pStyle w:val="ListParagraph"/>
+        <w:numPr>
+          <w:ilvl w:val="0"/>
+          <w:numId w:val="8"/>
+        </w:numPr>
+        <w:rPr>
+          <w:lang w:eastAsia="en-CA"/>
+        </w:rPr>
+      </w:pPr>
+      <w:r>
+        <w:rPr>
+          <w:lang w:eastAsia="en-CA"/>
+        </w:rPr>
+        <w:t xml:space="preserve">Renata </w:t>
+      </w:r>
+      <w:proofErr w:type="spellStart"/>
+      <w:r>
+        <w:rPr>
+          <w:lang w:eastAsia="en-CA"/>
+        </w:rPr>
+        <w:t>Mattiazzo</w:t>
+      </w:r>
+      <w:proofErr w:type="spellEnd"/>
+      <w:r>
+        <w:rPr>
+          <w:lang w:eastAsia="en-CA"/>
+        </w:rPr>
+        <w:t xml:space="preserve"> </w:t>
+      </w:r>
+      <w:proofErr w:type="spellStart"/>
+      <w:r>
+        <w:rPr>
+          <w:lang w:eastAsia="en-CA"/>
+        </w:rPr>
+        <w:t>Gorjon</w:t>
+      </w:r>
+      <w:proofErr w:type="spellEnd"/>
+    </w:p>
+    <w:p>
+      <w:pPr>
+        <w:pStyle w:val="ListParagraph"/>
+        <w:numPr>
+          <w:ilvl w:val="0"/>
+          <w:numId w:val="8"/>
+        </w:numPr>
+        <w:rPr>
+          <w:lang w:eastAsia="en-CA"/>
+        </w:rPr>
+      </w:pPr>
+      <w:r>
+        <w:rPr>
+          <w:lang w:eastAsia="en-CA"/>
+        </w:rPr>
+        <w:t>Nathan Hajdu</w:t>
+      </w:r>
+    </w:p>
+    <w:p>
+      <w:pPr>
         <w:pStyle w:val="Heading2"/>
         <w:rPr>
           <w:lang w:eastAsia="en-CA"/>
@@ -37,10 +134,7 @@
         </w:rPr>
       </w:pPr>
       <w:r>
-        <w:t>We propose the creation of a Todo-App utilizing Flutter, with the goal of offering users an intuitive platform to streamline task management.</w:t>
-      </w:r>
-      <w:r>
-        <w:t xml:space="preserve"> </w:t>
+        <w:t xml:space="preserve">We propose the creation of a Todo-App utilizing Flutter, with the goal of offering users an intuitive platform to streamline task management. </w:t>
       </w:r>
     </w:p>
     <w:p>
@@ -448,7 +542,6 @@
         <w:rPr>
           <w:lang w:eastAsia="en-CA"/>
         </w:rPr>
-        <w:lastRenderedPageBreak/>
         <w:t>Feasibility Analysi</w:t>
       </w:r>
       <w:r>
@@ -538,7 +631,19 @@
         <w:rPr>
           <w:lang w:eastAsia="en-CA"/>
         </w:rPr>
-        <w:t xml:space="preserve"> This approach will enhance productivity collaboration.</w:t>
+        <w:t xml:space="preserve"> This approach will enhance productivity </w:t>
+      </w:r>
+      <w:r>
+        <w:rPr>
+          <w:lang w:eastAsia="en-CA"/>
+        </w:rPr>
+        <w:t xml:space="preserve">and </w:t>
+      </w:r>
+      <w:r>
+        <w:rPr>
+          <w:lang w:eastAsia="en-CA"/>
+        </w:rPr>
+        <w:t>collaboration.</w:t>
       </w:r>
     </w:p>
     <w:p>
@@ -861,6 +966,119 @@
 <file path=word/numbering.xml><?xml version="1.0" encoding="utf-8"?>
 <w:numbering xmlns:wpc="http://schemas.microsoft.com/office/word/2010/wordprocessingCanvas" xmlns:cx="http://schemas.microsoft.com/office/drawing/2014/chartex" xmlns:cx1="http://schemas.microsoft.com/office/drawing/2015/9/8/chartex" xmlns:cx2="http://schemas.microsoft.com/office/drawing/2015/10/21/chartex" xmlns:cx3="http://schemas.microsoft.com/office/drawing/2016/5/9/chartex" xmlns:cx4="http://schemas.microsoft.com/office/drawing/2016/5/10/chartex" xmlns:cx5="http://schemas.microsoft.com/office/drawing/2016/5/11/chartex" xmlns:cx6="http://schemas.microsoft.com/office/drawing/2016/5/12/chartex" xmlns:cx7="http://schemas.microsoft.com/office/drawing/2016/5/13/chartex" xmlns:cx8="http://schemas.microsoft.com/office/drawing/2016/5/14/chartex" xmlns:mc="http://schemas.openxmlformats.org/markup-compatibility/2006" xmlns:aink="http://schemas.microsoft.com/office/drawing/2016/ink" xmlns:am3d="http://schemas.microsoft.com/office/drawing/2017/model3d" xmlns:o="urn:schemas-microsoft-com:office:office" xmlns:oel="http://schemas.microsoft.com/office/2019/extlst" xmlns:r="http://schemas.openxmlformats.org/officeDocument/2006/relationships" xmlns:m="http://schemas.openxmlformats.org/officeDocument/2006/math" xmlns:v="urn:schemas-microsoft-com:vml" xmlns:wp14="http://schemas.microsoft.com/office/word/2010/wordprocessingDrawing" xmlns:wp="http://schemas.openxmlformats.org/drawingml/2006/wordprocessingDrawing" xmlns:w10="urn:schemas-microsoft-com:office:word" xmlns:w="http://schemas.openxmlformats.org/wordprocessingml/2006/main" xmlns:w14="http://schemas.microsoft.com/office/word/2010/wordml" xmlns:w15="http://schemas.microsoft.com/office/word/2012/wordml" xmlns:w16cex="http://schemas.microsoft.com/office/word/2018/wordml/cex" xmlns:w16cid="http://schemas.microsoft.com/office/word/2016/wordml/cid" xmlns:w16="http://schemas.microsoft.com/office/word/2018/wordml" xmlns:w16sdtdh="http://schemas.microsoft.com/office/word/2020/wordml/sdtdatahash" xmlns:w16se="http://schemas.microsoft.com/office/word/2015/wordml/symex" xmlns:wpg="http://schemas.microsoft.com/office/word/2010/wordprocessingGroup" xmlns:wpi="http://schemas.microsoft.com/office/word/2010/wordprocessingInk" xmlns:wne="http://schemas.microsoft.com/office/word/2006/wordml" xmlns:wps="http://schemas.microsoft.com/office/word/2010/wordprocessingShape" mc:Ignorable="w14 w15 w16se w16cid w16 w16cex w16sdtdh wp14">
   <w:abstractNum w:abstractNumId="0" w15:restartNumberingAfterBreak="0">
+    <w:nsid w:val="0402724D"/>
+    <w:multiLevelType w:val="hybridMultilevel"/>
+    <w:tmpl w:val="63AE89C2"/>
+    <w:lvl w:ilvl="0" w:tplc="10090001">
+      <w:start w:val="1"/>
+      <w:numFmt w:val="bullet"/>
+      <w:lvlText w:val=""/>
+      <w:lvlJc w:val="left"/>
+      <w:pPr>
+        <w:ind w:left="720" w:hanging="360"/>
+      </w:pPr>
+      <w:rPr>
+        <w:rFonts w:ascii="Symbol" w:hAnsi="Symbol" w:hint="default"/>
+      </w:rPr>
+    </w:lvl>
+    <w:lvl w:ilvl="1" w:tplc="10090003" w:tentative="1">
+      <w:start w:val="1"/>
+      <w:numFmt w:val="bullet"/>
+      <w:lvlText w:val="o"/>
+      <w:lvlJc w:val="left"/>
+      <w:pPr>
+        <w:ind w:left="1440" w:hanging="360"/>
+      </w:pPr>
+      <w:rPr>
+        <w:rFonts w:ascii="Courier New" w:hAnsi="Courier New" w:cs="Courier New" w:hint="default"/>
+      </w:rPr>
+    </w:lvl>
+    <w:lvl w:ilvl="2" w:tplc="10090005" w:tentative="1">
+      <w:start w:val="1"/>
+      <w:numFmt w:val="bullet"/>
+      <w:lvlText w:val=""/>
+      <w:lvlJc w:val="left"/>
+      <w:pPr>
+        <w:ind w:left="2160" w:hanging="360"/>
+      </w:pPr>
+      <w:rPr>
+        <w:rFonts w:ascii="Wingdings" w:hAnsi="Wingdings" w:hint="default"/>
+      </w:rPr>
+    </w:lvl>
+    <w:lvl w:ilvl="3" w:tplc="10090001" w:tentative="1">
+      <w:start w:val="1"/>
+      <w:numFmt w:val="bullet"/>
+      <w:lvlText w:val=""/>
+      <w:lvlJc w:val="left"/>
+      <w:pPr>
+        <w:ind w:left="2880" w:hanging="360"/>
+      </w:pPr>
+      <w:rPr>
+        <w:rFonts w:ascii="Symbol" w:hAnsi="Symbol" w:hint="default"/>
+      </w:rPr>
+    </w:lvl>
+    <w:lvl w:ilvl="4" w:tplc="10090003" w:tentative="1">
+      <w:start w:val="1"/>
+      <w:numFmt w:val="bullet"/>
+      <w:lvlText w:val="o"/>
+      <w:lvlJc w:val="left"/>
+      <w:pPr>
+        <w:ind w:left="3600" w:hanging="360"/>
+      </w:pPr>
+      <w:rPr>
+        <w:rFonts w:ascii="Courier New" w:hAnsi="Courier New" w:cs="Courier New" w:hint="default"/>
+      </w:rPr>
+    </w:lvl>
+    <w:lvl w:ilvl="5" w:tplc="10090005" w:tentative="1">
+      <w:start w:val="1"/>
+      <w:numFmt w:val="bullet"/>
+      <w:lvlText w:val=""/>
+      <w:lvlJc w:val="left"/>
+      <w:pPr>
+        <w:ind w:left="4320" w:hanging="360"/>
+      </w:pPr>
+      <w:rPr>
+        <w:rFonts w:ascii="Wingdings" w:hAnsi="Wingdings" w:hint="default"/>
+      </w:rPr>
+    </w:lvl>
+    <w:lvl w:ilvl="6" w:tplc="10090001" w:tentative="1">
+      <w:start w:val="1"/>
+      <w:numFmt w:val="bullet"/>
+      <w:lvlText w:val=""/>
+      <w:lvlJc w:val="left"/>
+      <w:pPr>
+        <w:ind w:left="5040" w:hanging="360"/>
+      </w:pPr>
+      <w:rPr>
+        <w:rFonts w:ascii="Symbol" w:hAnsi="Symbol" w:hint="default"/>
+      </w:rPr>
+    </w:lvl>
+    <w:lvl w:ilvl="7" w:tplc="10090003" w:tentative="1">
+      <w:start w:val="1"/>
+      <w:numFmt w:val="bullet"/>
+      <w:lvlText w:val="o"/>
+      <w:lvlJc w:val="left"/>
+      <w:pPr>
+        <w:ind w:left="5760" w:hanging="360"/>
+      </w:pPr>
+      <w:rPr>
+        <w:rFonts w:ascii="Courier New" w:hAnsi="Courier New" w:cs="Courier New" w:hint="default"/>
+      </w:rPr>
+    </w:lvl>
+    <w:lvl w:ilvl="8" w:tplc="10090005" w:tentative="1">
+      <w:start w:val="1"/>
+      <w:numFmt w:val="bullet"/>
+      <w:lvlText w:val=""/>
+      <w:lvlJc w:val="left"/>
+      <w:pPr>
+        <w:ind w:left="6480" w:hanging="360"/>
+      </w:pPr>
+      <w:rPr>
+        <w:rFonts w:ascii="Wingdings" w:hAnsi="Wingdings" w:hint="default"/>
+      </w:rPr>
+    </w:lvl>
+  </w:abstractNum>
+  <w:abstractNum w:abstractNumId="1" w15:restartNumberingAfterBreak="0">
     <w:nsid w:val="1D184F81"/>
     <w:multiLevelType w:val="hybridMultilevel"/>
     <w:tmpl w:val="862CA5A6"/>
@@ -973,7 +1191,232 @@
       </w:rPr>
     </w:lvl>
   </w:abstractNum>
-  <w:abstractNum w:abstractNumId="1" w15:restartNumberingAfterBreak="0">
+  <w:abstractNum w:abstractNumId="2" w15:restartNumberingAfterBreak="0">
+    <w:nsid w:val="373A7DC1"/>
+    <w:multiLevelType w:val="hybridMultilevel"/>
+    <w:tmpl w:val="0C28A25A"/>
+    <w:lvl w:ilvl="0" w:tplc="1009000F">
+      <w:start w:val="1"/>
+      <w:numFmt w:val="decimal"/>
+      <w:lvlText w:val="%1."/>
+      <w:lvlJc w:val="left"/>
+      <w:pPr>
+        <w:ind w:left="720" w:hanging="360"/>
+      </w:pPr>
+      <w:rPr>
+        <w:rFonts w:hint="default"/>
+      </w:rPr>
+    </w:lvl>
+    <w:lvl w:ilvl="1" w:tplc="FFFFFFFF" w:tentative="1">
+      <w:start w:val="1"/>
+      <w:numFmt w:val="bullet"/>
+      <w:lvlText w:val="o"/>
+      <w:lvlJc w:val="left"/>
+      <w:pPr>
+        <w:ind w:left="1440" w:hanging="360"/>
+      </w:pPr>
+      <w:rPr>
+        <w:rFonts w:ascii="Courier New" w:hAnsi="Courier New" w:cs="Courier New" w:hint="default"/>
+      </w:rPr>
+    </w:lvl>
+    <w:lvl w:ilvl="2" w:tplc="FFFFFFFF" w:tentative="1">
+      <w:start w:val="1"/>
+      <w:numFmt w:val="bullet"/>
+      <w:lvlText w:val=""/>
+      <w:lvlJc w:val="left"/>
+      <w:pPr>
+        <w:ind w:left="2160" w:hanging="360"/>
+      </w:pPr>
+      <w:rPr>
+        <w:rFonts w:ascii="Wingdings" w:hAnsi="Wingdings" w:hint="default"/>
+      </w:rPr>
+    </w:lvl>
+    <w:lvl w:ilvl="3" w:tplc="FFFFFFFF" w:tentative="1">
+      <w:start w:val="1"/>
+      <w:numFmt w:val="bullet"/>
+      <w:lvlText w:val=""/>
+      <w:lvlJc w:val="left"/>
+      <w:pPr>
+        <w:ind w:left="2880" w:hanging="360"/>
+      </w:pPr>
+      <w:rPr>
+        <w:rFonts w:ascii="Symbol" w:hAnsi="Symbol" w:hint="default"/>
+      </w:rPr>
+    </w:lvl>
+    <w:lvl w:ilvl="4" w:tplc="FFFFFFFF" w:tentative="1">
+      <w:start w:val="1"/>
+      <w:numFmt w:val="bullet"/>
+      <w:lvlText w:val="o"/>
+      <w:lvlJc w:val="left"/>
+      <w:pPr>
+        <w:ind w:left="3600" w:hanging="360"/>
+      </w:pPr>
+      <w:rPr>
+        <w:rFonts w:ascii="Courier New" w:hAnsi="Courier New" w:cs="Courier New" w:hint="default"/>
+      </w:rPr>
+    </w:lvl>
+    <w:lvl w:ilvl="5" w:tplc="FFFFFFFF" w:tentative="1">
+      <w:start w:val="1"/>
+      <w:numFmt w:val="bullet"/>
+      <w:lvlText w:val=""/>
+      <w:lvlJc w:val="left"/>
+      <w:pPr>
+        <w:ind w:left="4320" w:hanging="360"/>
+      </w:pPr>
+      <w:rPr>
+        <w:rFonts w:ascii="Wingdings" w:hAnsi="Wingdings" w:hint="default"/>
+      </w:rPr>
+    </w:lvl>
+    <w:lvl w:ilvl="6" w:tplc="FFFFFFFF" w:tentative="1">
+      <w:start w:val="1"/>
+      <w:numFmt w:val="bullet"/>
+      <w:lvlText w:val=""/>
+      <w:lvlJc w:val="left"/>
+      <w:pPr>
+        <w:ind w:left="5040" w:hanging="360"/>
+      </w:pPr>
+      <w:rPr>
+        <w:rFonts w:ascii="Symbol" w:hAnsi="Symbol" w:hint="default"/>
+      </w:rPr>
+    </w:lvl>
+    <w:lvl w:ilvl="7" w:tplc="FFFFFFFF" w:tentative="1">
+      <w:start w:val="1"/>
+      <w:numFmt w:val="bullet"/>
+      <w:lvlText w:val="o"/>
+      <w:lvlJc w:val="left"/>
+      <w:pPr>
+        <w:ind w:left="5760" w:hanging="360"/>
+      </w:pPr>
+      <w:rPr>
+        <w:rFonts w:ascii="Courier New" w:hAnsi="Courier New" w:cs="Courier New" w:hint="default"/>
+      </w:rPr>
+    </w:lvl>
+    <w:lvl w:ilvl="8" w:tplc="FFFFFFFF" w:tentative="1">
+      <w:start w:val="1"/>
+      <w:numFmt w:val="bullet"/>
+      <w:lvlText w:val=""/>
+      <w:lvlJc w:val="left"/>
+      <w:pPr>
+        <w:ind w:left="6480" w:hanging="360"/>
+      </w:pPr>
+      <w:rPr>
+        <w:rFonts w:ascii="Wingdings" w:hAnsi="Wingdings" w:hint="default"/>
+      </w:rPr>
+    </w:lvl>
+  </w:abstractNum>
+  <w:abstractNum w:abstractNumId="3" w15:restartNumberingAfterBreak="0">
+    <w:nsid w:val="39D42DA1"/>
+    <w:multiLevelType w:val="hybridMultilevel"/>
+    <w:tmpl w:val="8CD409E2"/>
+    <w:lvl w:ilvl="0" w:tplc="1548B90C">
+      <w:numFmt w:val="bullet"/>
+      <w:lvlText w:val="-"/>
+      <w:lvlJc w:val="left"/>
+      <w:pPr>
+        <w:ind w:left="720" w:hanging="360"/>
+      </w:pPr>
+      <w:rPr>
+        <w:rFonts w:ascii="Calibri" w:eastAsiaTheme="minorHAnsi" w:hAnsi="Calibri" w:cs="Calibri" w:hint="default"/>
+      </w:rPr>
+    </w:lvl>
+    <w:lvl w:ilvl="1" w:tplc="10090003" w:tentative="1">
+      <w:start w:val="1"/>
+      <w:numFmt w:val="bullet"/>
+      <w:lvlText w:val="o"/>
+      <w:lvlJc w:val="left"/>
+      <w:pPr>
+        <w:ind w:left="1440" w:hanging="360"/>
+      </w:pPr>
+      <w:rPr>
+        <w:rFonts w:ascii="Courier New" w:hAnsi="Courier New" w:cs="Courier New" w:hint="default"/>
+      </w:rPr>
+    </w:lvl>
+    <w:lvl w:ilvl="2" w:tplc="10090005" w:tentative="1">
+      <w:start w:val="1"/>
+      <w:numFmt w:val="bullet"/>
+      <w:lvlText w:val=""/>
+      <w:lvlJc w:val="left"/>
+      <w:pPr>
+        <w:ind w:left="2160" w:hanging="360"/>
+      </w:pPr>
+      <w:rPr>
+        <w:rFonts w:ascii="Wingdings" w:hAnsi="Wingdings" w:hint="default"/>
+      </w:rPr>
+    </w:lvl>
+    <w:lvl w:ilvl="3" w:tplc="10090001" w:tentative="1">
+      <w:start w:val="1"/>
+      <w:numFmt w:val="bullet"/>
+      <w:lvlText w:val=""/>
+      <w:lvlJc w:val="left"/>
+      <w:pPr>
+        <w:ind w:left="2880" w:hanging="360"/>
+      </w:pPr>
+      <w:rPr>
+        <w:rFonts w:ascii="Symbol" w:hAnsi="Symbol" w:hint="default"/>
+      </w:rPr>
+    </w:lvl>
+    <w:lvl w:ilvl="4" w:tplc="10090003" w:tentative="1">
+      <w:start w:val="1"/>
+      <w:numFmt w:val="bullet"/>
+      <w:lvlText w:val="o"/>
+      <w:lvlJc w:val="left"/>
+      <w:pPr>
+        <w:ind w:left="3600" w:hanging="360"/>
+      </w:pPr>
+      <w:rPr>
+        <w:rFonts w:ascii="Courier New" w:hAnsi="Courier New" w:cs="Courier New" w:hint="default"/>
+      </w:rPr>
+    </w:lvl>
+    <w:lvl w:ilvl="5" w:tplc="10090005" w:tentative="1">
+      <w:start w:val="1"/>
+      <w:numFmt w:val="bullet"/>
+      <w:lvlText w:val=""/>
+      <w:lvlJc w:val="left"/>
+      <w:pPr>
+        <w:ind w:left="4320" w:hanging="360"/>
+      </w:pPr>
+      <w:rPr>
+        <w:rFonts w:ascii="Wingdings" w:hAnsi="Wingdings" w:hint="default"/>
+      </w:rPr>
+    </w:lvl>
+    <w:lvl w:ilvl="6" w:tplc="10090001" w:tentative="1">
+      <w:start w:val="1"/>
+      <w:numFmt w:val="bullet"/>
+      <w:lvlText w:val=""/>
+      <w:lvlJc w:val="left"/>
+      <w:pPr>
+        <w:ind w:left="5040" w:hanging="360"/>
+      </w:pPr>
+      <w:rPr>
+        <w:rFonts w:ascii="Symbol" w:hAnsi="Symbol" w:hint="default"/>
+      </w:rPr>
+    </w:lvl>
+    <w:lvl w:ilvl="7" w:tplc="10090003" w:tentative="1">
+      <w:start w:val="1"/>
+      <w:numFmt w:val="bullet"/>
+      <w:lvlText w:val="o"/>
+      <w:lvlJc w:val="left"/>
+      <w:pPr>
+        <w:ind w:left="5760" w:hanging="360"/>
+      </w:pPr>
+      <w:rPr>
+        <w:rFonts w:ascii="Courier New" w:hAnsi="Courier New" w:cs="Courier New" w:hint="default"/>
+      </w:rPr>
+    </w:lvl>
+    <w:lvl w:ilvl="8" w:tplc="10090005" w:tentative="1">
+      <w:start w:val="1"/>
+      <w:numFmt w:val="bullet"/>
+      <w:lvlText w:val=""/>
+      <w:lvlJc w:val="left"/>
+      <w:pPr>
+        <w:ind w:left="6480" w:hanging="360"/>
+      </w:pPr>
+      <w:rPr>
+        <w:rFonts w:ascii="Wingdings" w:hAnsi="Wingdings" w:hint="default"/>
+      </w:rPr>
+    </w:lvl>
+  </w:abstractNum>
+  <w:abstractNum w:abstractNumId="4" w15:restartNumberingAfterBreak="0">
     <w:nsid w:val="56943DD3"/>
     <w:multiLevelType w:val="multilevel"/>
     <w:tmpl w:val="0F12A78E"/>
@@ -1122,7 +1565,7 @@
       </w:rPr>
     </w:lvl>
   </w:abstractNum>
-  <w:abstractNum w:abstractNumId="2" w15:restartNumberingAfterBreak="0">
+  <w:abstractNum w:abstractNumId="5" w15:restartNumberingAfterBreak="0">
     <w:nsid w:val="6F531726"/>
     <w:multiLevelType w:val="multilevel"/>
     <w:tmpl w:val="666EE00C"/>
@@ -1235,7 +1678,7 @@
       </w:pPr>
     </w:lvl>
   </w:abstractNum>
-  <w:abstractNum w:abstractNumId="3" w15:restartNumberingAfterBreak="0">
+  <w:abstractNum w:abstractNumId="6" w15:restartNumberingAfterBreak="0">
     <w:nsid w:val="6F6C42E6"/>
     <w:multiLevelType w:val="hybridMultilevel"/>
     <w:tmpl w:val="592ECB22"/>
@@ -1348,7 +1791,7 @@
       </w:rPr>
     </w:lvl>
   </w:abstractNum>
-  <w:abstractNum w:abstractNumId="4" w15:restartNumberingAfterBreak="0">
+  <w:abstractNum w:abstractNumId="7" w15:restartNumberingAfterBreak="0">
     <w:nsid w:val="70675C91"/>
     <w:multiLevelType w:val="multilevel"/>
     <w:tmpl w:val="E2B01A22"/>
@@ -1462,19 +1905,28 @@
     </w:lvl>
   </w:abstractNum>
   <w:num w:numId="1" w16cid:durableId="174465035">
+    <w:abstractNumId w:val="7"/>
+  </w:num>
+  <w:num w:numId="2" w16cid:durableId="139345025">
     <w:abstractNumId w:val="4"/>
   </w:num>
-  <w:num w:numId="2" w16cid:durableId="139345025">
+  <w:num w:numId="3" w16cid:durableId="2096317937">
+    <w:abstractNumId w:val="6"/>
+  </w:num>
+  <w:num w:numId="4" w16cid:durableId="338237533">
+    <w:abstractNumId w:val="5"/>
+  </w:num>
+  <w:num w:numId="5" w16cid:durableId="1477183728">
     <w:abstractNumId w:val="1"/>
   </w:num>
-  <w:num w:numId="3" w16cid:durableId="2096317937">
-    <w:abstractNumId w:val="3"/>
+  <w:num w:numId="6" w16cid:durableId="1520729389">
+    <w:abstractNumId w:val="0"/>
   </w:num>
-  <w:num w:numId="4" w16cid:durableId="338237533">
+  <w:num w:numId="7" w16cid:durableId="712196820">
     <w:abstractNumId w:val="2"/>
   </w:num>
-  <w:num w:numId="5" w16cid:durableId="1477183728">
-    <w:abstractNumId w:val="0"/>
+  <w:num w:numId="8" w16cid:durableId="1705789728">
+    <w:abstractNumId w:val="3"/>
   </w:num>
 </w:numbering>
 </file>
@@ -1951,6 +2403,7 @@
   <w:style w:type="character" w:default="1" w:styleId="DefaultParagraphFont">
     <w:name w:val="Default Paragraph Font"/>
     <w:uiPriority w:val="1"/>
+    <w:semiHidden/>
     <w:unhideWhenUsed/>
   </w:style>
   <w:style w:type="table" w:default="1" w:styleId="TableNormal">

</xml_diff>

<commit_message>
Final draft project proposal
</commit_message>
<xml_diff>
--- a/Todo App - Project Proposal.docx
+++ b/Todo App - Project Proposal.docx
@@ -161,7 +161,19 @@
         <w:rPr>
           <w:lang w:eastAsia="en-CA"/>
         </w:rPr>
-        <w:t xml:space="preserve">Our Todo-App addresses the need for a user-friendly, feature-rich task management tool. Unlike existing solutions, our app combines task management with weather information and a user profile, offering a comprehensive experience. Users can sign in anonymously or with Google, </w:t>
+        <w:t xml:space="preserve">Our </w:t>
+      </w:r>
+      <w:r>
+        <w:rPr>
+          <w:lang w:eastAsia="en-CA"/>
+        </w:rPr>
+        <w:t>app</w:t>
+      </w:r>
+      <w:r>
+        <w:rPr>
+          <w:lang w:eastAsia="en-CA"/>
+        </w:rPr>
+        <w:t xml:space="preserve"> addresses the need for a user-friendly, feature-rich task management tool. Unlike existing solutions, our app combines task management with weather information and a user profile, offering a comprehensive experience. Users can sign in anonymously or with Google, </w:t>
       </w:r>
       <w:r>
         <w:rPr>
@@ -205,7 +217,7 @@
           <w:rStyle w:val="Heading3Char"/>
           <w:b/>
         </w:rPr>
-        <w:t>Index/Login Screen:</w:t>
+        <w:t>Login Screen:</w:t>
       </w:r>
       <w:r>
         <w:t xml:space="preserve"> </w:t>
@@ -247,13 +259,13 @@
         <w:rPr>
           <w:lang w:eastAsia="en-CA"/>
         </w:rPr>
-        <w:t>Welcome Screen</w:t>
-      </w:r>
-      <w:r>
-        <w:rPr>
-          <w:lang w:eastAsia="en-CA"/>
-        </w:rPr>
-        <w:t>/ToDos</w:t>
+        <w:t>ToDos</w:t>
+      </w:r>
+      <w:r>
+        <w:rPr>
+          <w:lang w:eastAsia="en-CA"/>
+        </w:rPr>
+        <w:t xml:space="preserve"> Screen</w:t>
       </w:r>
       <w:r>
         <w:rPr>
@@ -683,33 +695,6 @@
         <w:rPr>
           <w:lang w:eastAsia="en-CA"/>
         </w:rPr>
-        <w:t>Contextualized Wireframes</w:t>
-      </w:r>
-    </w:p>
-    <w:p>
-      <w:pPr>
-        <w:rPr>
-          <w:lang w:eastAsia="en-CA"/>
-        </w:rPr>
-      </w:pPr>
-      <w:r>
-        <w:rPr>
-          <w:lang w:eastAsia="en-CA"/>
-        </w:rPr>
-        <w:t>Attached to this proposal are wireframes depicting the app's user interface for each screen. These wireframes serve as a visual reference for the app's design and layout.</w:t>
-      </w:r>
-    </w:p>
-    <w:p>
-      <w:pPr>
-        <w:pStyle w:val="Heading2"/>
-        <w:rPr>
-          <w:lang w:eastAsia="en-CA"/>
-        </w:rPr>
-      </w:pPr>
-      <w:r>
-        <w:rPr>
-          <w:lang w:eastAsia="en-CA"/>
-        </w:rPr>
         <w:t xml:space="preserve">Business </w:t>
       </w:r>
       <w:r>
@@ -952,6 +937,826 @@
         </w:rPr>
         <w:t xml:space="preserve"> a feature-rich, user-friendly Todo-App that goes beyond traditional task management.</w:t>
       </w:r>
+    </w:p>
+    <w:p>
+      <w:pPr>
+        <w:pStyle w:val="NoSpacing"/>
+        <w:rPr>
+          <w:lang w:eastAsia="en-CA"/>
+        </w:rPr>
+      </w:pPr>
+    </w:p>
+    <w:p>
+      <w:pPr>
+        <w:pStyle w:val="NoSpacing"/>
+        <w:rPr>
+          <w:lang w:eastAsia="en-CA"/>
+        </w:rPr>
+      </w:pPr>
+    </w:p>
+    <w:p>
+      <w:pPr>
+        <w:pStyle w:val="NoSpacing"/>
+        <w:rPr>
+          <w:lang w:eastAsia="en-CA"/>
+        </w:rPr>
+      </w:pPr>
+    </w:p>
+    <w:p>
+      <w:pPr>
+        <w:pStyle w:val="NoSpacing"/>
+        <w:rPr>
+          <w:lang w:eastAsia="en-CA"/>
+        </w:rPr>
+      </w:pPr>
+    </w:p>
+    <w:p>
+      <w:pPr>
+        <w:pStyle w:val="NoSpacing"/>
+        <w:rPr>
+          <w:lang w:eastAsia="en-CA"/>
+        </w:rPr>
+      </w:pPr>
+    </w:p>
+    <w:p>
+      <w:pPr>
+        <w:pStyle w:val="NoSpacing"/>
+        <w:rPr>
+          <w:lang w:eastAsia="en-CA"/>
+        </w:rPr>
+      </w:pPr>
+    </w:p>
+    <w:p>
+      <w:pPr>
+        <w:pStyle w:val="NoSpacing"/>
+        <w:rPr>
+          <w:lang w:eastAsia="en-CA"/>
+        </w:rPr>
+      </w:pPr>
+    </w:p>
+    <w:p>
+      <w:pPr>
+        <w:pStyle w:val="NoSpacing"/>
+        <w:rPr>
+          <w:lang w:eastAsia="en-CA"/>
+        </w:rPr>
+      </w:pPr>
+    </w:p>
+    <w:p>
+      <w:pPr>
+        <w:pStyle w:val="NoSpacing"/>
+        <w:rPr>
+          <w:lang w:eastAsia="en-CA"/>
+        </w:rPr>
+      </w:pPr>
+    </w:p>
+    <w:p>
+      <w:pPr>
+        <w:pStyle w:val="Heading2"/>
+        <w:rPr>
+          <w:lang w:eastAsia="en-CA"/>
+        </w:rPr>
+      </w:pPr>
+      <w:r>
+        <w:rPr>
+          <w:lang w:eastAsia="en-CA"/>
+        </w:rPr>
+        <w:lastRenderedPageBreak/>
+        <w:t>Figma Wireframes &amp; Design</w:t>
+      </w:r>
+    </w:p>
+    <w:tbl>
+      <w:tblPr>
+        <w:tblStyle w:val="PlainTable3"/>
+        <w:tblW w:w="0" w:type="auto"/>
+        <w:tblLayout w:type="fixed"/>
+        <w:tblLook w:val="04A0" w:firstRow="1" w:lastRow="0" w:firstColumn="1" w:lastColumn="0" w:noHBand="0" w:noVBand="1"/>
+      </w:tblPr>
+      <w:tblGrid>
+        <w:gridCol w:w="3319"/>
+        <w:gridCol w:w="6041"/>
+      </w:tblGrid>
+      <w:tr>
+        <w:trPr>
+          <w:cnfStyle w:val="100000000000" w:firstRow="1" w:lastRow="0" w:firstColumn="0" w:lastColumn="0" w:oddVBand="0" w:evenVBand="0" w:oddHBand="0" w:evenHBand="0" w:firstRowFirstColumn="0" w:firstRowLastColumn="0" w:lastRowFirstColumn="0" w:lastRowLastColumn="0"/>
+        </w:trPr>
+        <w:tc>
+          <w:tcPr>
+            <w:cnfStyle w:val="001000000100" w:firstRow="0" w:lastRow="0" w:firstColumn="1" w:lastColumn="0" w:oddVBand="0" w:evenVBand="0" w:oddHBand="0" w:evenHBand="0" w:firstRowFirstColumn="1" w:firstRowLastColumn="0" w:lastRowFirstColumn="0" w:lastRowLastColumn="0"/>
+            <w:tcW w:w="3319" w:type="dxa"/>
+          </w:tcPr>
+          <w:p>
+            <w:pPr>
+              <w:rPr>
+                <w:rFonts w:ascii="Montserrat" w:hAnsi="Montserrat"/>
+                <w:b w:val="0"/>
+                <w:bCs w:val="0"/>
+                <w:sz w:val="24"/>
+                <w:szCs w:val="24"/>
+                <w:lang w:eastAsia="en-CA"/>
+              </w:rPr>
+            </w:pPr>
+            <w:r>
+              <w:rPr>
+                <w:rFonts w:ascii="Montserrat" w:hAnsi="Montserrat"/>
+                <w:b w:val="0"/>
+                <w:bCs w:val="0"/>
+                <w:sz w:val="24"/>
+                <w:szCs w:val="24"/>
+                <w:lang w:eastAsia="en-CA"/>
+              </w:rPr>
+              <w:t>Theme Colors</w:t>
+            </w:r>
+          </w:p>
+        </w:tc>
+        <w:tc>
+          <w:tcPr>
+            <w:tcW w:w="6041" w:type="dxa"/>
+          </w:tcPr>
+          <w:p>
+            <w:pPr>
+              <w:cnfStyle w:val="100000000000" w:firstRow="1" w:lastRow="0" w:firstColumn="0" w:lastColumn="0" w:oddVBand="0" w:evenVBand="0" w:oddHBand="0" w:evenHBand="0" w:firstRowFirstColumn="0" w:firstRowLastColumn="0" w:lastRowFirstColumn="0" w:lastRowLastColumn="0"/>
+              <w:rPr>
+                <w:lang w:eastAsia="en-CA"/>
+              </w:rPr>
+            </w:pPr>
+            <w:r>
+              <w:rPr>
+                <w:noProof/>
+              </w:rPr>
+              <w:drawing>
+                <wp:anchor distT="0" distB="0" distL="114300" distR="114300" simplePos="0" relativeHeight="251658240" behindDoc="0" locked="0" layoutInCell="1" allowOverlap="1" wp14:anchorId="6350BC24" wp14:editId="038A53EA">
+                  <wp:simplePos x="0" y="0"/>
+                  <wp:positionH relativeFrom="column">
+                    <wp:posOffset>-1905</wp:posOffset>
+                  </wp:positionH>
+                  <wp:positionV relativeFrom="paragraph">
+                    <wp:posOffset>3810</wp:posOffset>
+                  </wp:positionV>
+                  <wp:extent cx="3499200" cy="7581600"/>
+                  <wp:effectExtent l="0" t="0" r="6350" b="635"/>
+                  <wp:wrapSquare wrapText="bothSides"/>
+                  <wp:docPr id="1763483222" name="Picture 4"/>
+                  <wp:cNvGraphicFramePr>
+                    <a:graphicFrameLocks xmlns:a="http://schemas.openxmlformats.org/drawingml/2006/main" noChangeAspect="1"/>
+                  </wp:cNvGraphicFramePr>
+                  <a:graphic xmlns:a="http://schemas.openxmlformats.org/drawingml/2006/main">
+                    <a:graphicData uri="http://schemas.openxmlformats.org/drawingml/2006/picture">
+                      <pic:pic xmlns:pic="http://schemas.openxmlformats.org/drawingml/2006/picture">
+                        <pic:nvPicPr>
+                          <pic:cNvPr id="0" name="Picture 16"/>
+                          <pic:cNvPicPr>
+                            <a:picLocks noChangeAspect="1" noChangeArrowheads="1"/>
+                          </pic:cNvPicPr>
+                        </pic:nvPicPr>
+                        <pic:blipFill>
+                          <a:blip r:embed="rId5">
+                            <a:extLst>
+                              <a:ext uri="{28A0092B-C50C-407E-A947-70E740481C1C}">
+                                <a14:useLocalDpi xmlns:a14="http://schemas.microsoft.com/office/drawing/2010/main" val="0"/>
+                              </a:ext>
+                            </a:extLst>
+                          </a:blip>
+                          <a:srcRect/>
+                          <a:stretch>
+                            <a:fillRect/>
+                          </a:stretch>
+                        </pic:blipFill>
+                        <pic:spPr bwMode="auto">
+                          <a:xfrm>
+                            <a:off x="0" y="0"/>
+                            <a:ext cx="3499200" cy="7581600"/>
+                          </a:xfrm>
+                          <a:prstGeom prst="rect">
+                            <a:avLst/>
+                          </a:prstGeom>
+                          <a:noFill/>
+                          <a:ln>
+                            <a:noFill/>
+                          </a:ln>
+                        </pic:spPr>
+                      </pic:pic>
+                    </a:graphicData>
+                  </a:graphic>
+                  <wp14:sizeRelH relativeFrom="margin">
+                    <wp14:pctWidth>0</wp14:pctWidth>
+                  </wp14:sizeRelH>
+                  <wp14:sizeRelV relativeFrom="margin">
+                    <wp14:pctHeight>0</wp14:pctHeight>
+                  </wp14:sizeRelV>
+                </wp:anchor>
+              </w:drawing>
+            </w:r>
+          </w:p>
+        </w:tc>
+      </w:tr>
+      <w:tr>
+        <w:trPr>
+          <w:cnfStyle w:val="000000100000" w:firstRow="0" w:lastRow="0" w:firstColumn="0" w:lastColumn="0" w:oddVBand="0" w:evenVBand="0" w:oddHBand="1" w:evenHBand="0" w:firstRowFirstColumn="0" w:firstRowLastColumn="0" w:lastRowFirstColumn="0" w:lastRowLastColumn="0"/>
+        </w:trPr>
+        <w:tc>
+          <w:tcPr>
+            <w:cnfStyle w:val="001000000000" w:firstRow="0" w:lastRow="0" w:firstColumn="1" w:lastColumn="0" w:oddVBand="0" w:evenVBand="0" w:oddHBand="0" w:evenHBand="0" w:firstRowFirstColumn="0" w:firstRowLastColumn="0" w:lastRowFirstColumn="0" w:lastRowLastColumn="0"/>
+            <w:tcW w:w="3319" w:type="dxa"/>
+            <w:shd w:val="clear" w:color="auto" w:fill="auto"/>
+          </w:tcPr>
+          <w:p>
+            <w:pPr>
+              <w:rPr>
+                <w:rFonts w:ascii="Montserrat" w:hAnsi="Montserrat"/>
+                <w:b w:val="0"/>
+                <w:bCs w:val="0"/>
+                <w:sz w:val="24"/>
+                <w:szCs w:val="24"/>
+                <w:lang w:eastAsia="en-CA"/>
+              </w:rPr>
+            </w:pPr>
+            <w:r>
+              <w:rPr>
+                <w:rFonts w:ascii="Montserrat" w:hAnsi="Montserrat"/>
+                <w:b w:val="0"/>
+                <w:bCs w:val="0"/>
+                <w:sz w:val="24"/>
+                <w:szCs w:val="24"/>
+                <w:lang w:eastAsia="en-CA"/>
+              </w:rPr>
+              <w:lastRenderedPageBreak/>
+              <w:t>Index/Login Screen</w:t>
+            </w:r>
+          </w:p>
+        </w:tc>
+        <w:tc>
+          <w:tcPr>
+            <w:tcW w:w="6041" w:type="dxa"/>
+          </w:tcPr>
+          <w:p>
+            <w:pPr>
+              <w:cnfStyle w:val="000000100000" w:firstRow="0" w:lastRow="0" w:firstColumn="0" w:lastColumn="0" w:oddVBand="0" w:evenVBand="0" w:oddHBand="1" w:evenHBand="0" w:firstRowFirstColumn="0" w:firstRowLastColumn="0" w:lastRowFirstColumn="0" w:lastRowLastColumn="0"/>
+              <w:rPr>
+                <w:lang w:eastAsia="en-CA"/>
+              </w:rPr>
+            </w:pPr>
+            <w:r>
+              <w:rPr>
+                <w:noProof/>
+              </w:rPr>
+              <w:drawing>
+                <wp:inline distT="0" distB="0" distL="0" distR="0" wp14:anchorId="2DB543BF" wp14:editId="6CC1E530">
+                  <wp:extent cx="3499200" cy="7581600"/>
+                  <wp:effectExtent l="0" t="0" r="6350" b="635"/>
+                  <wp:docPr id="344912834" name="Picture 5"/>
+                  <wp:cNvGraphicFramePr>
+                    <a:graphicFrameLocks xmlns:a="http://schemas.openxmlformats.org/drawingml/2006/main" noChangeAspect="1"/>
+                  </wp:cNvGraphicFramePr>
+                  <a:graphic xmlns:a="http://schemas.openxmlformats.org/drawingml/2006/main">
+                    <a:graphicData uri="http://schemas.openxmlformats.org/drawingml/2006/picture">
+                      <pic:pic xmlns:pic="http://schemas.openxmlformats.org/drawingml/2006/picture">
+                        <pic:nvPicPr>
+                          <pic:cNvPr id="0" name="Picture 18"/>
+                          <pic:cNvPicPr>
+                            <a:picLocks noChangeAspect="1" noChangeArrowheads="1"/>
+                          </pic:cNvPicPr>
+                        </pic:nvPicPr>
+                        <pic:blipFill>
+                          <a:blip r:embed="rId6">
+                            <a:extLst>
+                              <a:ext uri="{28A0092B-C50C-407E-A947-70E740481C1C}">
+                                <a14:useLocalDpi xmlns:a14="http://schemas.microsoft.com/office/drawing/2010/main" val="0"/>
+                              </a:ext>
+                            </a:extLst>
+                          </a:blip>
+                          <a:srcRect/>
+                          <a:stretch>
+                            <a:fillRect/>
+                          </a:stretch>
+                        </pic:blipFill>
+                        <pic:spPr bwMode="auto">
+                          <a:xfrm>
+                            <a:off x="0" y="0"/>
+                            <a:ext cx="3499200" cy="7581600"/>
+                          </a:xfrm>
+                          <a:prstGeom prst="rect">
+                            <a:avLst/>
+                          </a:prstGeom>
+                          <a:noFill/>
+                          <a:ln>
+                            <a:noFill/>
+                          </a:ln>
+                        </pic:spPr>
+                      </pic:pic>
+                    </a:graphicData>
+                  </a:graphic>
+                </wp:inline>
+              </w:drawing>
+            </w:r>
+          </w:p>
+        </w:tc>
+      </w:tr>
+      <w:tr>
+        <w:tc>
+          <w:tcPr>
+            <w:cnfStyle w:val="001000000000" w:firstRow="0" w:lastRow="0" w:firstColumn="1" w:lastColumn="0" w:oddVBand="0" w:evenVBand="0" w:oddHBand="0" w:evenHBand="0" w:firstRowFirstColumn="0" w:firstRowLastColumn="0" w:lastRowFirstColumn="0" w:lastRowLastColumn="0"/>
+            <w:tcW w:w="3319" w:type="dxa"/>
+          </w:tcPr>
+          <w:p>
+            <w:pPr>
+              <w:rPr>
+                <w:rFonts w:ascii="Montserrat" w:hAnsi="Montserrat"/>
+                <w:b w:val="0"/>
+                <w:bCs w:val="0"/>
+                <w:sz w:val="24"/>
+                <w:szCs w:val="24"/>
+                <w:lang w:eastAsia="en-CA"/>
+              </w:rPr>
+            </w:pPr>
+            <w:r>
+              <w:rPr>
+                <w:rFonts w:ascii="Montserrat" w:hAnsi="Montserrat"/>
+                <w:b w:val="0"/>
+                <w:bCs w:val="0"/>
+                <w:sz w:val="24"/>
+                <w:szCs w:val="24"/>
+                <w:lang w:eastAsia="en-CA"/>
+              </w:rPr>
+              <w:lastRenderedPageBreak/>
+              <w:t>To-Do Main Screen</w:t>
+            </w:r>
+          </w:p>
+        </w:tc>
+        <w:tc>
+          <w:tcPr>
+            <w:tcW w:w="6041" w:type="dxa"/>
+          </w:tcPr>
+          <w:p>
+            <w:pPr>
+              <w:cnfStyle w:val="000000000000" w:firstRow="0" w:lastRow="0" w:firstColumn="0" w:lastColumn="0" w:oddVBand="0" w:evenVBand="0" w:oddHBand="0" w:evenHBand="0" w:firstRowFirstColumn="0" w:firstRowLastColumn="0" w:lastRowFirstColumn="0" w:lastRowLastColumn="0"/>
+              <w:rPr>
+                <w:lang w:eastAsia="en-CA"/>
+              </w:rPr>
+            </w:pPr>
+            <w:r>
+              <w:rPr>
+                <w:noProof/>
+              </w:rPr>
+              <w:drawing>
+                <wp:inline distT="0" distB="0" distL="0" distR="0" wp14:anchorId="0AB06A21" wp14:editId="65825095">
+                  <wp:extent cx="3499200" cy="7581600"/>
+                  <wp:effectExtent l="0" t="0" r="6350" b="635"/>
+                  <wp:docPr id="1984600503" name="Picture 6"/>
+                  <wp:cNvGraphicFramePr>
+                    <a:graphicFrameLocks xmlns:a="http://schemas.openxmlformats.org/drawingml/2006/main" noChangeAspect="1"/>
+                  </wp:cNvGraphicFramePr>
+                  <a:graphic xmlns:a="http://schemas.openxmlformats.org/drawingml/2006/main">
+                    <a:graphicData uri="http://schemas.openxmlformats.org/drawingml/2006/picture">
+                      <pic:pic xmlns:pic="http://schemas.openxmlformats.org/drawingml/2006/picture">
+                        <pic:nvPicPr>
+                          <pic:cNvPr id="0" name="Picture 20"/>
+                          <pic:cNvPicPr>
+                            <a:picLocks noChangeAspect="1" noChangeArrowheads="1"/>
+                          </pic:cNvPicPr>
+                        </pic:nvPicPr>
+                        <pic:blipFill>
+                          <a:blip r:embed="rId7">
+                            <a:extLst>
+                              <a:ext uri="{28A0092B-C50C-407E-A947-70E740481C1C}">
+                                <a14:useLocalDpi xmlns:a14="http://schemas.microsoft.com/office/drawing/2010/main" val="0"/>
+                              </a:ext>
+                            </a:extLst>
+                          </a:blip>
+                          <a:srcRect/>
+                          <a:stretch>
+                            <a:fillRect/>
+                          </a:stretch>
+                        </pic:blipFill>
+                        <pic:spPr bwMode="auto">
+                          <a:xfrm>
+                            <a:off x="0" y="0"/>
+                            <a:ext cx="3499200" cy="7581600"/>
+                          </a:xfrm>
+                          <a:prstGeom prst="rect">
+                            <a:avLst/>
+                          </a:prstGeom>
+                          <a:noFill/>
+                          <a:ln>
+                            <a:noFill/>
+                          </a:ln>
+                        </pic:spPr>
+                      </pic:pic>
+                    </a:graphicData>
+                  </a:graphic>
+                </wp:inline>
+              </w:drawing>
+            </w:r>
+          </w:p>
+        </w:tc>
+      </w:tr>
+      <w:tr>
+        <w:trPr>
+          <w:cnfStyle w:val="000000100000" w:firstRow="0" w:lastRow="0" w:firstColumn="0" w:lastColumn="0" w:oddVBand="0" w:evenVBand="0" w:oddHBand="1" w:evenHBand="0" w:firstRowFirstColumn="0" w:firstRowLastColumn="0" w:lastRowFirstColumn="0" w:lastRowLastColumn="0"/>
+        </w:trPr>
+        <w:tc>
+          <w:tcPr>
+            <w:cnfStyle w:val="001000000000" w:firstRow="0" w:lastRow="0" w:firstColumn="1" w:lastColumn="0" w:oddVBand="0" w:evenVBand="0" w:oddHBand="0" w:evenHBand="0" w:firstRowFirstColumn="0" w:firstRowLastColumn="0" w:lastRowFirstColumn="0" w:lastRowLastColumn="0"/>
+            <w:tcW w:w="3319" w:type="dxa"/>
+            <w:shd w:val="clear" w:color="auto" w:fill="auto"/>
+          </w:tcPr>
+          <w:p>
+            <w:pPr>
+              <w:rPr>
+                <w:rFonts w:ascii="Montserrat" w:hAnsi="Montserrat"/>
+                <w:b w:val="0"/>
+                <w:bCs w:val="0"/>
+                <w:sz w:val="24"/>
+                <w:szCs w:val="24"/>
+                <w:lang w:eastAsia="en-CA"/>
+              </w:rPr>
+            </w:pPr>
+            <w:r>
+              <w:rPr>
+                <w:rFonts w:ascii="Montserrat" w:hAnsi="Montserrat"/>
+                <w:b w:val="0"/>
+                <w:bCs w:val="0"/>
+                <w:sz w:val="24"/>
+                <w:szCs w:val="24"/>
+                <w:lang w:eastAsia="en-CA"/>
+              </w:rPr>
+              <w:lastRenderedPageBreak/>
+              <w:t>Create To-Do Screen</w:t>
+            </w:r>
+          </w:p>
+        </w:tc>
+        <w:tc>
+          <w:tcPr>
+            <w:tcW w:w="6041" w:type="dxa"/>
+          </w:tcPr>
+          <w:p>
+            <w:pPr>
+              <w:cnfStyle w:val="000000100000" w:firstRow="0" w:lastRow="0" w:firstColumn="0" w:lastColumn="0" w:oddVBand="0" w:evenVBand="0" w:oddHBand="1" w:evenHBand="0" w:firstRowFirstColumn="0" w:firstRowLastColumn="0" w:lastRowFirstColumn="0" w:lastRowLastColumn="0"/>
+              <w:rPr>
+                <w:lang w:eastAsia="en-CA"/>
+              </w:rPr>
+            </w:pPr>
+            <w:r>
+              <w:rPr>
+                <w:noProof/>
+              </w:rPr>
+              <w:drawing>
+                <wp:inline distT="0" distB="0" distL="0" distR="0" wp14:anchorId="7EB8116C" wp14:editId="535A3E91">
+                  <wp:extent cx="3499200" cy="7581600"/>
+                  <wp:effectExtent l="0" t="0" r="6350" b="635"/>
+                  <wp:docPr id="1238669233" name="Picture 7"/>
+                  <wp:cNvGraphicFramePr>
+                    <a:graphicFrameLocks xmlns:a="http://schemas.openxmlformats.org/drawingml/2006/main" noChangeAspect="1"/>
+                  </wp:cNvGraphicFramePr>
+                  <a:graphic xmlns:a="http://schemas.openxmlformats.org/drawingml/2006/main">
+                    <a:graphicData uri="http://schemas.openxmlformats.org/drawingml/2006/picture">
+                      <pic:pic xmlns:pic="http://schemas.openxmlformats.org/drawingml/2006/picture">
+                        <pic:nvPicPr>
+                          <pic:cNvPr id="0" name="Picture 22"/>
+                          <pic:cNvPicPr>
+                            <a:picLocks noChangeAspect="1" noChangeArrowheads="1"/>
+                          </pic:cNvPicPr>
+                        </pic:nvPicPr>
+                        <pic:blipFill>
+                          <a:blip r:embed="rId8">
+                            <a:extLst>
+                              <a:ext uri="{28A0092B-C50C-407E-A947-70E740481C1C}">
+                                <a14:useLocalDpi xmlns:a14="http://schemas.microsoft.com/office/drawing/2010/main" val="0"/>
+                              </a:ext>
+                            </a:extLst>
+                          </a:blip>
+                          <a:srcRect/>
+                          <a:stretch>
+                            <a:fillRect/>
+                          </a:stretch>
+                        </pic:blipFill>
+                        <pic:spPr bwMode="auto">
+                          <a:xfrm>
+                            <a:off x="0" y="0"/>
+                            <a:ext cx="3499200" cy="7581600"/>
+                          </a:xfrm>
+                          <a:prstGeom prst="rect">
+                            <a:avLst/>
+                          </a:prstGeom>
+                          <a:noFill/>
+                          <a:ln>
+                            <a:noFill/>
+                          </a:ln>
+                        </pic:spPr>
+                      </pic:pic>
+                    </a:graphicData>
+                  </a:graphic>
+                </wp:inline>
+              </w:drawing>
+            </w:r>
+          </w:p>
+        </w:tc>
+      </w:tr>
+      <w:tr>
+        <w:tc>
+          <w:tcPr>
+            <w:cnfStyle w:val="001000000000" w:firstRow="0" w:lastRow="0" w:firstColumn="1" w:lastColumn="0" w:oddVBand="0" w:evenVBand="0" w:oddHBand="0" w:evenHBand="0" w:firstRowFirstColumn="0" w:firstRowLastColumn="0" w:lastRowFirstColumn="0" w:lastRowLastColumn="0"/>
+            <w:tcW w:w="3319" w:type="dxa"/>
+          </w:tcPr>
+          <w:p>
+            <w:pPr>
+              <w:rPr>
+                <w:rFonts w:ascii="Montserrat" w:hAnsi="Montserrat"/>
+                <w:b w:val="0"/>
+                <w:bCs w:val="0"/>
+                <w:sz w:val="24"/>
+                <w:szCs w:val="24"/>
+                <w:lang w:eastAsia="en-CA"/>
+              </w:rPr>
+            </w:pPr>
+            <w:r>
+              <w:rPr>
+                <w:rFonts w:ascii="Montserrat" w:hAnsi="Montserrat"/>
+                <w:b w:val="0"/>
+                <w:bCs w:val="0"/>
+                <w:sz w:val="24"/>
+                <w:szCs w:val="24"/>
+                <w:lang w:eastAsia="en-CA"/>
+              </w:rPr>
+              <w:lastRenderedPageBreak/>
+              <w:t>Weather Screen</w:t>
+            </w:r>
+          </w:p>
+        </w:tc>
+        <w:tc>
+          <w:tcPr>
+            <w:tcW w:w="6041" w:type="dxa"/>
+          </w:tcPr>
+          <w:p>
+            <w:pPr>
+              <w:cnfStyle w:val="000000000000" w:firstRow="0" w:lastRow="0" w:firstColumn="0" w:lastColumn="0" w:oddVBand="0" w:evenVBand="0" w:oddHBand="0" w:evenHBand="0" w:firstRowFirstColumn="0" w:firstRowLastColumn="0" w:lastRowFirstColumn="0" w:lastRowLastColumn="0"/>
+              <w:rPr>
+                <w:lang w:eastAsia="en-CA"/>
+              </w:rPr>
+            </w:pPr>
+            <w:r>
+              <w:rPr>
+                <w:noProof/>
+              </w:rPr>
+              <w:drawing>
+                <wp:inline distT="0" distB="0" distL="0" distR="0" wp14:anchorId="5CA30CC6" wp14:editId="481F23BB">
+                  <wp:extent cx="3499200" cy="7581600"/>
+                  <wp:effectExtent l="0" t="0" r="6350" b="635"/>
+                  <wp:docPr id="1941192136" name="Picture 8"/>
+                  <wp:cNvGraphicFramePr>
+                    <a:graphicFrameLocks xmlns:a="http://schemas.openxmlformats.org/drawingml/2006/main" noChangeAspect="1"/>
+                  </wp:cNvGraphicFramePr>
+                  <a:graphic xmlns:a="http://schemas.openxmlformats.org/drawingml/2006/main">
+                    <a:graphicData uri="http://schemas.openxmlformats.org/drawingml/2006/picture">
+                      <pic:pic xmlns:pic="http://schemas.openxmlformats.org/drawingml/2006/picture">
+                        <pic:nvPicPr>
+                          <pic:cNvPr id="0" name="Picture 24"/>
+                          <pic:cNvPicPr>
+                            <a:picLocks noChangeAspect="1" noChangeArrowheads="1"/>
+                          </pic:cNvPicPr>
+                        </pic:nvPicPr>
+                        <pic:blipFill>
+                          <a:blip r:embed="rId9">
+                            <a:extLst>
+                              <a:ext uri="{28A0092B-C50C-407E-A947-70E740481C1C}">
+                                <a14:useLocalDpi xmlns:a14="http://schemas.microsoft.com/office/drawing/2010/main" val="0"/>
+                              </a:ext>
+                            </a:extLst>
+                          </a:blip>
+                          <a:srcRect/>
+                          <a:stretch>
+                            <a:fillRect/>
+                          </a:stretch>
+                        </pic:blipFill>
+                        <pic:spPr bwMode="auto">
+                          <a:xfrm>
+                            <a:off x="0" y="0"/>
+                            <a:ext cx="3499200" cy="7581600"/>
+                          </a:xfrm>
+                          <a:prstGeom prst="rect">
+                            <a:avLst/>
+                          </a:prstGeom>
+                          <a:noFill/>
+                          <a:ln>
+                            <a:noFill/>
+                          </a:ln>
+                        </pic:spPr>
+                      </pic:pic>
+                    </a:graphicData>
+                  </a:graphic>
+                </wp:inline>
+              </w:drawing>
+            </w:r>
+          </w:p>
+        </w:tc>
+      </w:tr>
+      <w:tr>
+        <w:trPr>
+          <w:cnfStyle w:val="000000100000" w:firstRow="0" w:lastRow="0" w:firstColumn="0" w:lastColumn="0" w:oddVBand="0" w:evenVBand="0" w:oddHBand="1" w:evenHBand="0" w:firstRowFirstColumn="0" w:firstRowLastColumn="0" w:lastRowFirstColumn="0" w:lastRowLastColumn="0"/>
+        </w:trPr>
+        <w:tc>
+          <w:tcPr>
+            <w:cnfStyle w:val="001000000000" w:firstRow="0" w:lastRow="0" w:firstColumn="1" w:lastColumn="0" w:oddVBand="0" w:evenVBand="0" w:oddHBand="0" w:evenHBand="0" w:firstRowFirstColumn="0" w:firstRowLastColumn="0" w:lastRowFirstColumn="0" w:lastRowLastColumn="0"/>
+            <w:tcW w:w="3319" w:type="dxa"/>
+            <w:shd w:val="clear" w:color="auto" w:fill="auto"/>
+          </w:tcPr>
+          <w:p>
+            <w:pPr>
+              <w:rPr>
+                <w:rFonts w:ascii="Montserrat" w:hAnsi="Montserrat"/>
+                <w:b w:val="0"/>
+                <w:bCs w:val="0"/>
+                <w:sz w:val="24"/>
+                <w:szCs w:val="24"/>
+                <w:lang w:eastAsia="en-CA"/>
+              </w:rPr>
+            </w:pPr>
+            <w:r>
+              <w:rPr>
+                <w:rFonts w:ascii="Montserrat" w:hAnsi="Montserrat"/>
+                <w:b w:val="0"/>
+                <w:bCs w:val="0"/>
+                <w:sz w:val="24"/>
+                <w:szCs w:val="24"/>
+                <w:lang w:eastAsia="en-CA"/>
+              </w:rPr>
+              <w:lastRenderedPageBreak/>
+              <w:t>Profile Screen</w:t>
+            </w:r>
+          </w:p>
+        </w:tc>
+        <w:tc>
+          <w:tcPr>
+            <w:tcW w:w="6041" w:type="dxa"/>
+          </w:tcPr>
+          <w:p>
+            <w:pPr>
+              <w:cnfStyle w:val="000000100000" w:firstRow="0" w:lastRow="0" w:firstColumn="0" w:lastColumn="0" w:oddVBand="0" w:evenVBand="0" w:oddHBand="1" w:evenHBand="0" w:firstRowFirstColumn="0" w:firstRowLastColumn="0" w:lastRowFirstColumn="0" w:lastRowLastColumn="0"/>
+              <w:rPr>
+                <w:lang w:eastAsia="en-CA"/>
+              </w:rPr>
+            </w:pPr>
+            <w:r>
+              <w:rPr>
+                <w:noProof/>
+              </w:rPr>
+              <w:drawing>
+                <wp:inline distT="0" distB="0" distL="0" distR="0" wp14:anchorId="3D738CDA" wp14:editId="6DAA9BB7">
+                  <wp:extent cx="3499200" cy="7581600"/>
+                  <wp:effectExtent l="0" t="0" r="6350" b="635"/>
+                  <wp:docPr id="999969518" name="Picture 9"/>
+                  <wp:cNvGraphicFramePr>
+                    <a:graphicFrameLocks xmlns:a="http://schemas.openxmlformats.org/drawingml/2006/main" noChangeAspect="1"/>
+                  </wp:cNvGraphicFramePr>
+                  <a:graphic xmlns:a="http://schemas.openxmlformats.org/drawingml/2006/main">
+                    <a:graphicData uri="http://schemas.openxmlformats.org/drawingml/2006/picture">
+                      <pic:pic xmlns:pic="http://schemas.openxmlformats.org/drawingml/2006/picture">
+                        <pic:nvPicPr>
+                          <pic:cNvPr id="0" name="Picture 26"/>
+                          <pic:cNvPicPr>
+                            <a:picLocks noChangeAspect="1" noChangeArrowheads="1"/>
+                          </pic:cNvPicPr>
+                        </pic:nvPicPr>
+                        <pic:blipFill>
+                          <a:blip r:embed="rId10">
+                            <a:extLst>
+                              <a:ext uri="{28A0092B-C50C-407E-A947-70E740481C1C}">
+                                <a14:useLocalDpi xmlns:a14="http://schemas.microsoft.com/office/drawing/2010/main" val="0"/>
+                              </a:ext>
+                            </a:extLst>
+                          </a:blip>
+                          <a:srcRect/>
+                          <a:stretch>
+                            <a:fillRect/>
+                          </a:stretch>
+                        </pic:blipFill>
+                        <pic:spPr bwMode="auto">
+                          <a:xfrm>
+                            <a:off x="0" y="0"/>
+                            <a:ext cx="3499200" cy="7581600"/>
+                          </a:xfrm>
+                          <a:prstGeom prst="rect">
+                            <a:avLst/>
+                          </a:prstGeom>
+                          <a:noFill/>
+                          <a:ln>
+                            <a:noFill/>
+                          </a:ln>
+                        </pic:spPr>
+                      </pic:pic>
+                    </a:graphicData>
+                  </a:graphic>
+                </wp:inline>
+              </w:drawing>
+            </w:r>
+          </w:p>
+        </w:tc>
+      </w:tr>
+      <w:tr>
+        <w:tc>
+          <w:tcPr>
+            <w:cnfStyle w:val="001000000000" w:firstRow="0" w:lastRow="0" w:firstColumn="1" w:lastColumn="0" w:oddVBand="0" w:evenVBand="0" w:oddHBand="0" w:evenHBand="0" w:firstRowFirstColumn="0" w:firstRowLastColumn="0" w:lastRowFirstColumn="0" w:lastRowLastColumn="0"/>
+            <w:tcW w:w="3319" w:type="dxa"/>
+          </w:tcPr>
+          <w:p>
+            <w:pPr>
+              <w:rPr>
+                <w:rFonts w:ascii="Montserrat" w:hAnsi="Montserrat"/>
+                <w:b w:val="0"/>
+                <w:bCs w:val="0"/>
+                <w:sz w:val="24"/>
+                <w:szCs w:val="24"/>
+                <w:lang w:eastAsia="en-CA"/>
+              </w:rPr>
+            </w:pPr>
+            <w:r>
+              <w:rPr>
+                <w:rFonts w:ascii="Montserrat" w:hAnsi="Montserrat"/>
+                <w:b w:val="0"/>
+                <w:bCs w:val="0"/>
+                <w:sz w:val="24"/>
+                <w:szCs w:val="24"/>
+                <w:lang w:eastAsia="en-CA"/>
+              </w:rPr>
+              <w:lastRenderedPageBreak/>
+              <w:t>Sidebar Menu</w:t>
+            </w:r>
+          </w:p>
+        </w:tc>
+        <w:tc>
+          <w:tcPr>
+            <w:tcW w:w="6041" w:type="dxa"/>
+          </w:tcPr>
+          <w:p>
+            <w:pPr>
+              <w:cnfStyle w:val="000000000000" w:firstRow="0" w:lastRow="0" w:firstColumn="0" w:lastColumn="0" w:oddVBand="0" w:evenVBand="0" w:oddHBand="0" w:evenHBand="0" w:firstRowFirstColumn="0" w:firstRowLastColumn="0" w:lastRowFirstColumn="0" w:lastRowLastColumn="0"/>
+              <w:rPr>
+                <w:lang w:eastAsia="en-CA"/>
+              </w:rPr>
+            </w:pPr>
+            <w:r>
+              <w:rPr>
+                <w:noProof/>
+              </w:rPr>
+              <w:drawing>
+                <wp:inline distT="0" distB="0" distL="0" distR="0" wp14:anchorId="4071975F" wp14:editId="4524B311">
+                  <wp:extent cx="3499200" cy="7581600"/>
+                  <wp:effectExtent l="0" t="0" r="6350" b="635"/>
+                  <wp:docPr id="2072059570" name="Picture 10"/>
+                  <wp:cNvGraphicFramePr>
+                    <a:graphicFrameLocks xmlns:a="http://schemas.openxmlformats.org/drawingml/2006/main" noChangeAspect="1"/>
+                  </wp:cNvGraphicFramePr>
+                  <a:graphic xmlns:a="http://schemas.openxmlformats.org/drawingml/2006/main">
+                    <a:graphicData uri="http://schemas.openxmlformats.org/drawingml/2006/picture">
+                      <pic:pic xmlns:pic="http://schemas.openxmlformats.org/drawingml/2006/picture">
+                        <pic:nvPicPr>
+                          <pic:cNvPr id="0" name="Picture 28"/>
+                          <pic:cNvPicPr>
+                            <a:picLocks noChangeAspect="1" noChangeArrowheads="1"/>
+                          </pic:cNvPicPr>
+                        </pic:nvPicPr>
+                        <pic:blipFill>
+                          <a:blip r:embed="rId11">
+                            <a:extLst>
+                              <a:ext uri="{28A0092B-C50C-407E-A947-70E740481C1C}">
+                                <a14:useLocalDpi xmlns:a14="http://schemas.microsoft.com/office/drawing/2010/main" val="0"/>
+                              </a:ext>
+                            </a:extLst>
+                          </a:blip>
+                          <a:srcRect/>
+                          <a:stretch>
+                            <a:fillRect/>
+                          </a:stretch>
+                        </pic:blipFill>
+                        <pic:spPr bwMode="auto">
+                          <a:xfrm>
+                            <a:off x="0" y="0"/>
+                            <a:ext cx="3499200" cy="7581600"/>
+                          </a:xfrm>
+                          <a:prstGeom prst="rect">
+                            <a:avLst/>
+                          </a:prstGeom>
+                          <a:noFill/>
+                          <a:ln>
+                            <a:noFill/>
+                          </a:ln>
+                        </pic:spPr>
+                      </pic:pic>
+                    </a:graphicData>
+                  </a:graphic>
+                </wp:inline>
+              </w:drawing>
+            </w:r>
+          </w:p>
+        </w:tc>
+      </w:tr>
+    </w:tbl>
+    <w:p>
+      <w:pPr>
+        <w:rPr>
+          <w:lang w:eastAsia="en-CA"/>
+        </w:rPr>
+      </w:pPr>
     </w:p>
     <w:sectPr>
       <w:pgSz w:w="12240" w:h="15840"/>
@@ -2599,6 +3404,287 @@
       <w14:ligatures w14:val="none"/>
     </w:rPr>
   </w:style>
+  <w:style w:type="table" w:styleId="TableGrid">
+    <w:name w:val="Table Grid"/>
+    <w:basedOn w:val="TableNormal"/>
+    <w:uiPriority w:val="39"/>
+    <w:rsid w:val="00CE0DC2"/>
+    <w:pPr>
+      <w:spacing w:after="0" w:line="240" w:lineRule="auto"/>
+    </w:pPr>
+    <w:tblPr>
+      <w:tblBorders>
+        <w:top w:val="single" w:sz="4" w:space="0" w:color="auto"/>
+        <w:left w:val="single" w:sz="4" w:space="0" w:color="auto"/>
+        <w:bottom w:val="single" w:sz="4" w:space="0" w:color="auto"/>
+        <w:right w:val="single" w:sz="4" w:space="0" w:color="auto"/>
+        <w:insideH w:val="single" w:sz="4" w:space="0" w:color="auto"/>
+        <w:insideV w:val="single" w:sz="4" w:space="0" w:color="auto"/>
+      </w:tblBorders>
+    </w:tblPr>
+  </w:style>
+  <w:style w:type="table" w:styleId="PlainTable5">
+    <w:name w:val="Plain Table 5"/>
+    <w:basedOn w:val="TableNormal"/>
+    <w:uiPriority w:val="45"/>
+    <w:rsid w:val="00107748"/>
+    <w:pPr>
+      <w:spacing w:after="0" w:line="240" w:lineRule="auto"/>
+    </w:pPr>
+    <w:tblPr>
+      <w:tblStyleRowBandSize w:val="1"/>
+      <w:tblStyleColBandSize w:val="1"/>
+    </w:tblPr>
+    <w:tblStylePr w:type="firstRow">
+      <w:rPr>
+        <w:rFonts w:asciiTheme="majorHAnsi" w:eastAsiaTheme="majorEastAsia" w:hAnsiTheme="majorHAnsi" w:cstheme="majorBidi"/>
+        <w:i/>
+        <w:iCs/>
+        <w:sz w:val="26"/>
+      </w:rPr>
+      <w:tblPr/>
+      <w:tcPr>
+        <w:tcBorders>
+          <w:bottom w:val="single" w:sz="4" w:space="0" w:color="7F7F7F" w:themeColor="text1" w:themeTint="80"/>
+        </w:tcBorders>
+        <w:shd w:val="clear" w:color="auto" w:fill="FFFFFF" w:themeFill="background1"/>
+      </w:tcPr>
+    </w:tblStylePr>
+    <w:tblStylePr w:type="lastRow">
+      <w:rPr>
+        <w:rFonts w:asciiTheme="majorHAnsi" w:eastAsiaTheme="majorEastAsia" w:hAnsiTheme="majorHAnsi" w:cstheme="majorBidi"/>
+        <w:i/>
+        <w:iCs/>
+        <w:sz w:val="26"/>
+      </w:rPr>
+      <w:tblPr/>
+      <w:tcPr>
+        <w:tcBorders>
+          <w:top w:val="single" w:sz="4" w:space="0" w:color="7F7F7F" w:themeColor="text1" w:themeTint="80"/>
+        </w:tcBorders>
+        <w:shd w:val="clear" w:color="auto" w:fill="FFFFFF" w:themeFill="background1"/>
+      </w:tcPr>
+    </w:tblStylePr>
+    <w:tblStylePr w:type="firstCol">
+      <w:pPr>
+        <w:jc w:val="right"/>
+      </w:pPr>
+      <w:rPr>
+        <w:rFonts w:asciiTheme="majorHAnsi" w:eastAsiaTheme="majorEastAsia" w:hAnsiTheme="majorHAnsi" w:cstheme="majorBidi"/>
+        <w:i/>
+        <w:iCs/>
+        <w:sz w:val="26"/>
+      </w:rPr>
+      <w:tblPr/>
+      <w:tcPr>
+        <w:tcBorders>
+          <w:right w:val="single" w:sz="4" w:space="0" w:color="7F7F7F" w:themeColor="text1" w:themeTint="80"/>
+        </w:tcBorders>
+        <w:shd w:val="clear" w:color="auto" w:fill="FFFFFF" w:themeFill="background1"/>
+      </w:tcPr>
+    </w:tblStylePr>
+    <w:tblStylePr w:type="lastCol">
+      <w:rPr>
+        <w:rFonts w:asciiTheme="majorHAnsi" w:eastAsiaTheme="majorEastAsia" w:hAnsiTheme="majorHAnsi" w:cstheme="majorBidi"/>
+        <w:i/>
+        <w:iCs/>
+        <w:sz w:val="26"/>
+      </w:rPr>
+      <w:tblPr/>
+      <w:tcPr>
+        <w:tcBorders>
+          <w:left w:val="single" w:sz="4" w:space="0" w:color="7F7F7F" w:themeColor="text1" w:themeTint="80"/>
+        </w:tcBorders>
+        <w:shd w:val="clear" w:color="auto" w:fill="FFFFFF" w:themeFill="background1"/>
+      </w:tcPr>
+    </w:tblStylePr>
+    <w:tblStylePr w:type="band1Vert">
+      <w:tblPr/>
+      <w:tcPr>
+        <w:shd w:val="clear" w:color="auto" w:fill="F2F2F2" w:themeFill="background1" w:themeFillShade="F2"/>
+      </w:tcPr>
+    </w:tblStylePr>
+    <w:tblStylePr w:type="band1Horz">
+      <w:tblPr/>
+      <w:tcPr>
+        <w:shd w:val="clear" w:color="auto" w:fill="F2F2F2" w:themeFill="background1" w:themeFillShade="F2"/>
+      </w:tcPr>
+    </w:tblStylePr>
+    <w:tblStylePr w:type="neCell">
+      <w:tblPr/>
+      <w:tcPr>
+        <w:tcBorders>
+          <w:left w:val="nil"/>
+        </w:tcBorders>
+      </w:tcPr>
+    </w:tblStylePr>
+    <w:tblStylePr w:type="nwCell">
+      <w:tblPr/>
+      <w:tcPr>
+        <w:tcBorders>
+          <w:right w:val="nil"/>
+        </w:tcBorders>
+      </w:tcPr>
+    </w:tblStylePr>
+    <w:tblStylePr w:type="seCell">
+      <w:tblPr/>
+      <w:tcPr>
+        <w:tcBorders>
+          <w:left w:val="nil"/>
+        </w:tcBorders>
+      </w:tcPr>
+    </w:tblStylePr>
+    <w:tblStylePr w:type="swCell">
+      <w:tblPr/>
+      <w:tcPr>
+        <w:tcBorders>
+          <w:right w:val="nil"/>
+        </w:tcBorders>
+      </w:tcPr>
+    </w:tblStylePr>
+  </w:style>
+  <w:style w:type="table" w:styleId="PlainTable4">
+    <w:name w:val="Plain Table 4"/>
+    <w:basedOn w:val="TableNormal"/>
+    <w:uiPriority w:val="44"/>
+    <w:rsid w:val="00107748"/>
+    <w:pPr>
+      <w:spacing w:after="0" w:line="240" w:lineRule="auto"/>
+    </w:pPr>
+    <w:tblPr>
+      <w:tblStyleRowBandSize w:val="1"/>
+      <w:tblStyleColBandSize w:val="1"/>
+    </w:tblPr>
+    <w:tblStylePr w:type="firstRow">
+      <w:rPr>
+        <w:b/>
+        <w:bCs/>
+      </w:rPr>
+    </w:tblStylePr>
+    <w:tblStylePr w:type="lastRow">
+      <w:rPr>
+        <w:b/>
+        <w:bCs/>
+      </w:rPr>
+    </w:tblStylePr>
+    <w:tblStylePr w:type="firstCol">
+      <w:rPr>
+        <w:b/>
+        <w:bCs/>
+      </w:rPr>
+    </w:tblStylePr>
+    <w:tblStylePr w:type="lastCol">
+      <w:rPr>
+        <w:b/>
+        <w:bCs/>
+      </w:rPr>
+    </w:tblStylePr>
+    <w:tblStylePr w:type="band1Vert">
+      <w:tblPr/>
+      <w:tcPr>
+        <w:shd w:val="clear" w:color="auto" w:fill="F2F2F2" w:themeFill="background1" w:themeFillShade="F2"/>
+      </w:tcPr>
+    </w:tblStylePr>
+    <w:tblStylePr w:type="band1Horz">
+      <w:tblPr/>
+      <w:tcPr>
+        <w:shd w:val="clear" w:color="auto" w:fill="F2F2F2" w:themeFill="background1" w:themeFillShade="F2"/>
+      </w:tcPr>
+    </w:tblStylePr>
+  </w:style>
+  <w:style w:type="table" w:styleId="PlainTable3">
+    <w:name w:val="Plain Table 3"/>
+    <w:basedOn w:val="TableNormal"/>
+    <w:uiPriority w:val="43"/>
+    <w:rsid w:val="00107748"/>
+    <w:pPr>
+      <w:spacing w:after="0" w:line="240" w:lineRule="auto"/>
+    </w:pPr>
+    <w:tblPr>
+      <w:tblStyleRowBandSize w:val="1"/>
+      <w:tblStyleColBandSize w:val="1"/>
+    </w:tblPr>
+    <w:tblStylePr w:type="firstRow">
+      <w:rPr>
+        <w:b/>
+        <w:bCs/>
+        <w:caps/>
+      </w:rPr>
+      <w:tblPr/>
+      <w:tcPr>
+        <w:tcBorders>
+          <w:bottom w:val="single" w:sz="4" w:space="0" w:color="7F7F7F" w:themeColor="text1" w:themeTint="80"/>
+        </w:tcBorders>
+      </w:tcPr>
+    </w:tblStylePr>
+    <w:tblStylePr w:type="lastRow">
+      <w:rPr>
+        <w:b/>
+        <w:bCs/>
+        <w:caps/>
+      </w:rPr>
+      <w:tblPr/>
+      <w:tcPr>
+        <w:tcBorders>
+          <w:top w:val="nil"/>
+        </w:tcBorders>
+      </w:tcPr>
+    </w:tblStylePr>
+    <w:tblStylePr w:type="firstCol">
+      <w:rPr>
+        <w:b/>
+        <w:bCs/>
+        <w:caps/>
+      </w:rPr>
+      <w:tblPr/>
+      <w:tcPr>
+        <w:tcBorders>
+          <w:right w:val="single" w:sz="4" w:space="0" w:color="7F7F7F" w:themeColor="text1" w:themeTint="80"/>
+        </w:tcBorders>
+      </w:tcPr>
+    </w:tblStylePr>
+    <w:tblStylePr w:type="lastCol">
+      <w:rPr>
+        <w:b/>
+        <w:bCs/>
+        <w:caps/>
+      </w:rPr>
+      <w:tblPr/>
+      <w:tcPr>
+        <w:tcBorders>
+          <w:left w:val="nil"/>
+        </w:tcBorders>
+      </w:tcPr>
+    </w:tblStylePr>
+    <w:tblStylePr w:type="band1Vert">
+      <w:tblPr/>
+      <w:tcPr>
+        <w:shd w:val="clear" w:color="auto" w:fill="F2F2F2" w:themeFill="background1" w:themeFillShade="F2"/>
+      </w:tcPr>
+    </w:tblStylePr>
+    <w:tblStylePr w:type="band1Horz">
+      <w:tblPr/>
+      <w:tcPr>
+        <w:shd w:val="clear" w:color="auto" w:fill="F2F2F2" w:themeFill="background1" w:themeFillShade="F2"/>
+      </w:tcPr>
+    </w:tblStylePr>
+    <w:tblStylePr w:type="neCell">
+      <w:tblPr/>
+      <w:tcPr>
+        <w:tcBorders>
+          <w:left w:val="nil"/>
+        </w:tcBorders>
+      </w:tcPr>
+    </w:tblStylePr>
+    <w:tblStylePr w:type="nwCell">
+      <w:tblPr/>
+      <w:tcPr>
+        <w:tcBorders>
+          <w:right w:val="nil"/>
+        </w:tcBorders>
+      </w:tcPr>
+    </w:tblStylePr>
+  </w:style>
 </w:styles>
 </file>
 

</xml_diff>

<commit_message>
Final Proposal for Submission
</commit_message>
<xml_diff>
--- a/Todo App - Project Proposal.docx
+++ b/Todo App - Project Proposal.docx
@@ -70,30 +70,8 @@
         <w:rPr>
           <w:lang w:eastAsia="en-CA"/>
         </w:rPr>
-        <w:t xml:space="preserve">Renata </w:t>
-      </w:r>
-      <w:proofErr w:type="spellStart"/>
-      <w:r>
-        <w:rPr>
-          <w:lang w:eastAsia="en-CA"/>
-        </w:rPr>
-        <w:t>Mattiazzo</w:t>
-      </w:r>
-      <w:proofErr w:type="spellEnd"/>
-      <w:r>
-        <w:rPr>
-          <w:lang w:eastAsia="en-CA"/>
-        </w:rPr>
-        <w:t xml:space="preserve"> </w:t>
-      </w:r>
-      <w:proofErr w:type="spellStart"/>
-      <w:r>
-        <w:rPr>
-          <w:lang w:eastAsia="en-CA"/>
-        </w:rPr>
-        <w:t>Gorjon</w:t>
-      </w:r>
-      <w:proofErr w:type="spellEnd"/>
+        <w:t>Renata Mattiazzo Gorjon</w:t>
+      </w:r>
     </w:p>
     <w:p>
       <w:pPr>
@@ -473,21 +451,7 @@
         <w:rPr>
           <w:lang w:eastAsia="en-CA"/>
         </w:rPr>
-        <w:t xml:space="preserve">. Firebase </w:t>
-      </w:r>
-      <w:proofErr w:type="spellStart"/>
-      <w:r>
-        <w:rPr>
-          <w:lang w:eastAsia="en-CA"/>
-        </w:rPr>
-        <w:t>Firestore</w:t>
-      </w:r>
-      <w:proofErr w:type="spellEnd"/>
-      <w:r>
-        <w:rPr>
-          <w:lang w:eastAsia="en-CA"/>
-        </w:rPr>
-        <w:t xml:space="preserve"> will store user data, including profile pictures.</w:t>
+        <w:t>. Firebase Firestore will store user data, including profile pictures.</w:t>
       </w:r>
     </w:p>
     <w:p>
@@ -861,7 +825,13 @@
         <w:rPr>
           <w:lang w:eastAsia="en-CA"/>
         </w:rPr>
-        <w:t>In short, we have an opportunity</w:t>
+        <w:t>We</w:t>
+      </w:r>
+      <w:r>
+        <w:rPr>
+          <w:lang w:eastAsia="en-CA"/>
+        </w:rPr>
+        <w:t xml:space="preserve"> have an opportunity</w:t>
       </w:r>
       <w:r>
         <w:rPr>
@@ -923,7 +893,13 @@
         <w:rPr>
           <w:lang w:eastAsia="en-CA"/>
         </w:rPr>
-        <w:t xml:space="preserve">In conclusion, our Todo-App project is well-structured, with a clear purpose and defined features. We are confident in its feasibility within the three-week timeline, thanks to our team's expertise and a well-planned development strategy. We </w:t>
+        <w:t>O</w:t>
+      </w:r>
+      <w:r>
+        <w:rPr>
+          <w:lang w:eastAsia="en-CA"/>
+        </w:rPr>
+        <w:t xml:space="preserve">ur Todo-App project is well-structured, with a clear purpose and defined features. We are confident in its feasibility within the three-week timeline, thanks to our team's expertise and a well-planned development strategy. We </w:t>
       </w:r>
       <w:r>
         <w:rPr>
@@ -1758,6 +1734,94 @@
         </w:rPr>
       </w:pPr>
     </w:p>
+    <w:p>
+      <w:pPr>
+        <w:pStyle w:val="Heading2"/>
+        <w:rPr>
+          <w:lang w:eastAsia="en-CA"/>
+        </w:rPr>
+      </w:pPr>
+      <w:r>
+        <w:rPr>
+          <w:lang w:eastAsia="en-CA"/>
+        </w:rPr>
+        <w:lastRenderedPageBreak/>
+        <w:t>Links:</w:t>
+      </w:r>
+    </w:p>
+    <w:p>
+      <w:pPr>
+        <w:rPr>
+          <w:lang w:eastAsia="en-CA"/>
+        </w:rPr>
+      </w:pPr>
+      <w:r>
+        <w:rPr>
+          <w:b/>
+          <w:bCs/>
+          <w:lang w:eastAsia="en-CA"/>
+        </w:rPr>
+        <w:t>Figma:</w:t>
+      </w:r>
+      <w:r>
+        <w:rPr>
+          <w:lang w:eastAsia="en-CA"/>
+        </w:rPr>
+        <w:t xml:space="preserve"> </w:t>
+      </w:r>
+      <w:hyperlink r:id="rId12" w:history="1">
+        <w:r>
+          <w:rPr>
+            <w:rStyle w:val="Hyperlink"/>
+            <w:lang w:eastAsia="en-CA"/>
+          </w:rPr>
+          <w:t>https://www.figma.com/file/8OxONAjJLxzd78QRwigNKK/Flutter-Project?type=design&amp;node-id=0-1&amp;mode=design&amp;t=IZLmKIuJxKoXsmjI-0</w:t>
+        </w:r>
+      </w:hyperlink>
+      <w:r>
+        <w:rPr>
+          <w:lang w:eastAsia="en-CA"/>
+        </w:rPr>
+        <w:t xml:space="preserve"> </w:t>
+      </w:r>
+    </w:p>
+    <w:p>
+      <w:pPr>
+        <w:rPr>
+          <w:lang w:eastAsia="en-CA"/>
+        </w:rPr>
+      </w:pPr>
+      <w:r>
+        <w:rPr>
+          <w:b/>
+          <w:bCs/>
+          <w:lang w:eastAsia="en-CA"/>
+        </w:rPr>
+        <w:t xml:space="preserve">Github: </w:t>
+      </w:r>
+      <w:hyperlink r:id="rId13" w:history="1">
+        <w:r>
+          <w:rPr>
+            <w:rStyle w:val="Hyperlink"/>
+            <w:lang w:eastAsia="en-CA"/>
+          </w:rPr>
+          <w:t>https://github.com/MalekGhazal/flutter_project</w:t>
+        </w:r>
+      </w:hyperlink>
+      <w:r>
+        <w:rPr>
+          <w:lang w:eastAsia="en-CA"/>
+        </w:rPr>
+        <w:t xml:space="preserve"> </w:t>
+      </w:r>
+    </w:p>
+    <w:p>
+      <w:pPr>
+        <w:rPr>
+          <w:lang w:eastAsia="en-CA"/>
+        </w:rPr>
+      </w:pPr>
+    </w:p>
     <w:sectPr>
       <w:pgSz w:w="12240" w:h="15840"/>
       <w:pgMar w:top="1440" w:right="1440" w:bottom="1440" w:left="1440" w:header="708" w:footer="708" w:gutter="0"/>
@@ -3685,6 +3749,29 @@
       </w:tcPr>
     </w:tblStylePr>
   </w:style>
+  <w:style w:type="character" w:styleId="Hyperlink">
+    <w:name w:val="Hyperlink"/>
+    <w:basedOn w:val="DefaultParagraphFont"/>
+    <w:uiPriority w:val="99"/>
+    <w:unhideWhenUsed/>
+    <w:rsid w:val="0025504B"/>
+    <w:rPr>
+      <w:color w:val="0563C1" w:themeColor="hyperlink"/>
+      <w:u w:val="single"/>
+    </w:rPr>
+  </w:style>
+  <w:style w:type="character" w:styleId="UnresolvedMention">
+    <w:name w:val="Unresolved Mention"/>
+    <w:basedOn w:val="DefaultParagraphFont"/>
+    <w:uiPriority w:val="99"/>
+    <w:semiHidden/>
+    <w:unhideWhenUsed/>
+    <w:rsid w:val="0025504B"/>
+    <w:rPr>
+      <w:color w:val="605E5C"/>
+      <w:shd w:val="clear" w:color="auto" w:fill="E1DFDD"/>
+    </w:rPr>
+  </w:style>
 </w:styles>
 </file>
 

</xml_diff>